<commit_message>
algorithms study material folder updated
</commit_message>
<xml_diff>
--- a/Algorithms study material/Algorithms .docx
+++ b/Algorithms study material/Algorithms .docx
@@ -124,38 +124,6 @@
     </w:p>
     <w:p>
       <w:pPr>
-        <w:ind w:left="360"/>
-      </w:pPr>
-      <w:r>
-        <w:object w:dxaOrig="1536" w:dyaOrig="992" w14:anchorId="2A541CD2">
-          <v:shapetype id="_x0000_t75" coordsize="21600,21600" o:spt="75" o:preferrelative="t" path="m@4@5l@4@11@9@11@9@5xe" filled="f" stroked="f">
-            <v:stroke joinstyle="miter"/>
-            <v:formulas>
-              <v:f eqn="if lineDrawn pixelLineWidth 0"/>
-              <v:f eqn="sum @0 1 0"/>
-              <v:f eqn="sum 0 0 @1"/>
-              <v:f eqn="prod @2 1 2"/>
-              <v:f eqn="prod @3 21600 pixelWidth"/>
-              <v:f eqn="prod @3 21600 pixelHeight"/>
-              <v:f eqn="sum @0 0 1"/>
-              <v:f eqn="prod @6 1 2"/>
-              <v:f eqn="prod @7 21600 pixelWidth"/>
-              <v:f eqn="sum @8 21600 0"/>
-              <v:f eqn="prod @7 21600 pixelHeight"/>
-              <v:f eqn="sum @10 21600 0"/>
-            </v:formulas>
-            <v:path o:extrusionok="f" gradientshapeok="t" o:connecttype="rect"/>
-            <o:lock v:ext="edit" aspectratio="t"/>
-          </v:shapetype>
-          <v:shape id="_x0000_i1025" type="#_x0000_t75" style="width:76.5pt;height:49.5pt" o:ole="">
-            <v:imagedata r:id="rId7" o:title=""/>
-          </v:shape>
-          <o:OLEObject Type="Embed" ProgID="Package" ShapeID="_x0000_i1025" DrawAspect="Icon" ObjectID="_1610453756" r:id="rId8"/>
-        </w:object>
-      </w:r>
-    </w:p>
-    <w:p>
-      <w:pPr>
         <w:pStyle w:val="Heading2"/>
         <w:numPr>
           <w:ilvl w:val="0"/>
@@ -172,11 +140,100 @@
         <w:t>earch</w:t>
       </w:r>
     </w:p>
-    <w:p/>
-    <w:p>
+    <w:p>
+      <w:pPr>
+        <w:ind w:left="360"/>
+      </w:pPr>
+      <w:r>
+        <w:t xml:space="preserve">Searching a sorted array by repeatedly dividing the search interval in half. If the search key is less than the item in the middle narrow the search interval to the lower half. Otherwise narrow the interval to the upper half. The basic idea behind binary searching algorithm is to use the information that the array is sorted and to reduce the time complexity to </w:t>
+      </w:r>
+      <w:proofErr w:type="gramStart"/>
+      <w:r>
+        <w:t>O(</w:t>
+      </w:r>
+      <w:proofErr w:type="gramEnd"/>
+      <w:r>
+        <w:t>log n).</w:t>
+      </w:r>
+    </w:p>
+    <w:p>
+      <w:pPr>
+        <w:pStyle w:val="ListParagraph"/>
+        <w:numPr>
+          <w:ilvl w:val="0"/>
+          <w:numId w:val="7"/>
+        </w:numPr>
+      </w:pPr>
+      <w:r>
+        <w:t xml:space="preserve">Compare search key (x) with the middle element. We can find the middle element with the formula L + (R – </w:t>
+      </w:r>
+      <w:proofErr w:type="gramStart"/>
+      <w:r>
+        <w:t>L )</w:t>
+      </w:r>
+      <w:proofErr w:type="gramEnd"/>
+      <w:r>
+        <w:t xml:space="preserve"> / 2 where L is start (Left) index </w:t>
+      </w:r>
+      <w:r>
+        <w:t xml:space="preserve">and </w:t>
+      </w:r>
+      <w:r>
+        <w:t>R is the end(Right) index of the</w:t>
+      </w:r>
+      <w:r>
+        <w:t xml:space="preserve"> current interval</w:t>
+      </w:r>
+      <w:r>
+        <w:t>.</w:t>
+      </w:r>
+    </w:p>
+    <w:p>
+      <w:pPr>
+        <w:pStyle w:val="ListParagraph"/>
+        <w:numPr>
+          <w:ilvl w:val="0"/>
+          <w:numId w:val="7"/>
+        </w:numPr>
+      </w:pPr>
+      <w:r>
+        <w:t>If x matches the middle element, we return the middle index.</w:t>
+      </w:r>
+    </w:p>
+    <w:p>
+      <w:pPr>
+        <w:pStyle w:val="ListParagraph"/>
+        <w:numPr>
+          <w:ilvl w:val="0"/>
+          <w:numId w:val="7"/>
+        </w:numPr>
+      </w:pPr>
+      <w:r>
+        <w:t>Else if x is less than the middle element, we take the left side as the next interval of the mid element.</w:t>
+      </w:r>
+    </w:p>
+    <w:p>
+      <w:pPr>
+        <w:pStyle w:val="ListParagraph"/>
+        <w:numPr>
+          <w:ilvl w:val="0"/>
+          <w:numId w:val="7"/>
+        </w:numPr>
+      </w:pPr>
+      <w:r>
+        <w:t>Else if x is greater than the middle element, we take the right side as the next interval of the mid element.</w:t>
+      </w:r>
       <w:bookmarkStart w:id="0" w:name="_GoBack"/>
       <w:bookmarkEnd w:id="0"/>
     </w:p>
+    <w:p>
+      <w:pPr>
+        <w:ind w:left="360"/>
+      </w:pPr>
+    </w:p>
+    <w:p/>
+    <w:p/>
+    <w:p/>
     <w:p/>
     <w:p/>
     <w:p>
@@ -604,6 +661,95 @@
     </w:lvl>
   </w:abstractNum>
   <w:abstractNum w:abstractNumId="4" w15:restartNumberingAfterBreak="0">
+    <w:nsid w:val="5BB87922"/>
+    <w:multiLevelType w:val="hybridMultilevel"/>
+    <w:tmpl w:val="83C2360C"/>
+    <w:lvl w:ilvl="0" w:tplc="60307F8C">
+      <w:start w:val="1"/>
+      <w:numFmt w:val="lowerLetter"/>
+      <w:lvlText w:val="%1."/>
+      <w:lvlJc w:val="left"/>
+      <w:pPr>
+        <w:ind w:left="1080" w:hanging="360"/>
+      </w:pPr>
+      <w:rPr>
+        <w:rFonts w:hint="default"/>
+      </w:rPr>
+    </w:lvl>
+    <w:lvl w:ilvl="1" w:tplc="04090019">
+      <w:start w:val="1"/>
+      <w:numFmt w:val="lowerLetter"/>
+      <w:lvlText w:val="%2."/>
+      <w:lvlJc w:val="left"/>
+      <w:pPr>
+        <w:ind w:left="1800" w:hanging="360"/>
+      </w:pPr>
+    </w:lvl>
+    <w:lvl w:ilvl="2" w:tplc="0409001B" w:tentative="1">
+      <w:start w:val="1"/>
+      <w:numFmt w:val="lowerRoman"/>
+      <w:lvlText w:val="%3."/>
+      <w:lvlJc w:val="right"/>
+      <w:pPr>
+        <w:ind w:left="2520" w:hanging="180"/>
+      </w:pPr>
+    </w:lvl>
+    <w:lvl w:ilvl="3" w:tplc="0409000F" w:tentative="1">
+      <w:start w:val="1"/>
+      <w:numFmt w:val="decimal"/>
+      <w:lvlText w:val="%4."/>
+      <w:lvlJc w:val="left"/>
+      <w:pPr>
+        <w:ind w:left="3240" w:hanging="360"/>
+      </w:pPr>
+    </w:lvl>
+    <w:lvl w:ilvl="4" w:tplc="04090019" w:tentative="1">
+      <w:start w:val="1"/>
+      <w:numFmt w:val="lowerLetter"/>
+      <w:lvlText w:val="%5."/>
+      <w:lvlJc w:val="left"/>
+      <w:pPr>
+        <w:ind w:left="3960" w:hanging="360"/>
+      </w:pPr>
+    </w:lvl>
+    <w:lvl w:ilvl="5" w:tplc="0409001B" w:tentative="1">
+      <w:start w:val="1"/>
+      <w:numFmt w:val="lowerRoman"/>
+      <w:lvlText w:val="%6."/>
+      <w:lvlJc w:val="right"/>
+      <w:pPr>
+        <w:ind w:left="4680" w:hanging="180"/>
+      </w:pPr>
+    </w:lvl>
+    <w:lvl w:ilvl="6" w:tplc="0409000F" w:tentative="1">
+      <w:start w:val="1"/>
+      <w:numFmt w:val="decimal"/>
+      <w:lvlText w:val="%7."/>
+      <w:lvlJc w:val="left"/>
+      <w:pPr>
+        <w:ind w:left="5400" w:hanging="360"/>
+      </w:pPr>
+    </w:lvl>
+    <w:lvl w:ilvl="7" w:tplc="04090019" w:tentative="1">
+      <w:start w:val="1"/>
+      <w:numFmt w:val="lowerLetter"/>
+      <w:lvlText w:val="%8."/>
+      <w:lvlJc w:val="left"/>
+      <w:pPr>
+        <w:ind w:left="6120" w:hanging="360"/>
+      </w:pPr>
+    </w:lvl>
+    <w:lvl w:ilvl="8" w:tplc="0409001B" w:tentative="1">
+      <w:start w:val="1"/>
+      <w:numFmt w:val="lowerRoman"/>
+      <w:lvlText w:val="%9."/>
+      <w:lvlJc w:val="right"/>
+      <w:pPr>
+        <w:ind w:left="6840" w:hanging="180"/>
+      </w:pPr>
+    </w:lvl>
+  </w:abstractNum>
+  <w:abstractNum w:abstractNumId="5" w15:restartNumberingAfterBreak="0">
     <w:nsid w:val="5D223118"/>
     <w:multiLevelType w:val="hybridMultilevel"/>
     <w:tmpl w:val="FA3A2992"/>
@@ -692,7 +838,7 @@
       </w:pPr>
     </w:lvl>
   </w:abstractNum>
-  <w:abstractNum w:abstractNumId="5" w15:restartNumberingAfterBreak="0">
+  <w:abstractNum w:abstractNumId="6" w15:restartNumberingAfterBreak="0">
     <w:nsid w:val="7FB34362"/>
     <w:multiLevelType w:val="hybridMultilevel"/>
     <w:tmpl w:val="45B0F9E6"/>
@@ -782,10 +928,10 @@
     </w:lvl>
   </w:abstractNum>
   <w:num w:numId="1">
-    <w:abstractNumId w:val="4"/>
+    <w:abstractNumId w:val="5"/>
   </w:num>
   <w:num w:numId="2">
-    <w:abstractNumId w:val="5"/>
+    <w:abstractNumId w:val="6"/>
   </w:num>
   <w:num w:numId="3">
     <w:abstractNumId w:val="1"/>
@@ -798,6 +944,9 @@
   </w:num>
   <w:num w:numId="6">
     <w:abstractNumId w:val="0"/>
+  </w:num>
+  <w:num w:numId="7">
+    <w:abstractNumId w:val="4"/>
   </w:num>
 </w:numbering>
 </file>

</xml_diff>